<commit_message>
added requirement.txt file also updated the result section in ml_step file
</commit_message>
<xml_diff>
--- a/ML_STEPS.docx
+++ b/ML_STEPS.docx
@@ -56,63 +56,7 @@
           <w:sz w:val="24"/>
           <w:szCs w:val="24"/>
         </w:rPr>
-        <w:t xml:space="preserve">This is a data science project </w:t>
-      </w:r>
-      <w:r>
-        <w:rPr>
-          <w:sz w:val="24"/>
-          <w:szCs w:val="24"/>
-        </w:rPr>
-        <w:t xml:space="preserve">in </w:t>
-      </w:r>
-      <w:r>
-        <w:rPr>
-          <w:sz w:val="24"/>
-          <w:szCs w:val="24"/>
-        </w:rPr>
-        <w:t xml:space="preserve">which the data scientist were tasked </w:t>
-      </w:r>
-      <w:r>
-        <w:rPr>
-          <w:sz w:val="24"/>
-          <w:szCs w:val="24"/>
-        </w:rPr>
-        <w:t>with</w:t>
-      </w:r>
-      <w:r>
-        <w:rPr>
-          <w:sz w:val="24"/>
-          <w:szCs w:val="24"/>
-        </w:rPr>
-        <w:t xml:space="preserve"> develop</w:t>
-      </w:r>
-      <w:r>
-        <w:rPr>
-          <w:sz w:val="24"/>
-          <w:szCs w:val="24"/>
-        </w:rPr>
-        <w:t>ing</w:t>
-      </w:r>
-      <w:r>
-        <w:rPr>
-          <w:sz w:val="24"/>
-          <w:szCs w:val="24"/>
-        </w:rPr>
-        <w:t xml:space="preserve"> a model that can predict the price of the product</w:t>
-      </w:r>
-      <w:r>
-        <w:rPr>
-          <w:sz w:val="24"/>
-          <w:szCs w:val="24"/>
-        </w:rPr>
-        <w:t>s</w:t>
-      </w:r>
-      <w:r>
-        <w:rPr>
-          <w:sz w:val="24"/>
-          <w:szCs w:val="24"/>
-        </w:rPr>
-        <w:t xml:space="preserve"> been sold by the organisation, such that profit in maximized and dealers are also happy. To complete this task a series of steps were taken which will be surmarized in this report, this steps are as follow:-</w:t>
+        <w:t>This is a data science project in which the data scientist were tasked with developing a model that can predict the price of the products been sold by the organisation, such that profit in maximized and dealers are also happy. To complete this task a series of steps were taken which will be surmarized in this report, this steps are as follow:-</w:t>
       </w:r>
     </w:p>
     <w:p>
@@ -313,106 +257,7 @@
           <w:sz w:val="24"/>
           <w:szCs w:val="24"/>
         </w:rPr>
-        <w:t xml:space="preserve">This process is a two way process, one </w:t>
-      </w:r>
-      <w:r>
-        <w:rPr>
-          <w:b w:val="false"/>
-          <w:bCs w:val="false"/>
-          <w:sz w:val="24"/>
-          <w:szCs w:val="24"/>
-        </w:rPr>
-        <w:t xml:space="preserve">in </w:t>
-      </w:r>
-      <w:r>
-        <w:rPr>
-          <w:b w:val="false"/>
-          <w:bCs w:val="false"/>
-          <w:sz w:val="24"/>
-          <w:szCs w:val="24"/>
-        </w:rPr>
-        <w:t xml:space="preserve">which </w:t>
-      </w:r>
-      <w:r>
-        <w:rPr>
-          <w:b w:val="false"/>
-          <w:bCs w:val="false"/>
-          <w:sz w:val="24"/>
-          <w:szCs w:val="24"/>
-        </w:rPr>
-        <w:t xml:space="preserve">the task </w:t>
-      </w:r>
-      <w:r>
-        <w:rPr>
-          <w:b w:val="false"/>
-          <w:bCs w:val="false"/>
-          <w:sz w:val="24"/>
-          <w:szCs w:val="24"/>
-        </w:rPr>
-        <w:t xml:space="preserve">was </w:t>
-      </w:r>
-      <w:r>
-        <w:rPr>
-          <w:b w:val="false"/>
-          <w:bCs w:val="false"/>
-          <w:sz w:val="24"/>
-          <w:szCs w:val="24"/>
-        </w:rPr>
-        <w:t>completed</w:t>
-      </w:r>
-      <w:r>
-        <w:rPr>
-          <w:b w:val="false"/>
-          <w:bCs w:val="false"/>
-          <w:sz w:val="24"/>
-          <w:szCs w:val="24"/>
-        </w:rPr>
-        <w:t xml:space="preserve"> both in sql and using a python package called pandas. In this process, 5 data</w:t>
-      </w:r>
-      <w:r>
-        <w:rPr>
-          <w:b w:val="false"/>
-          <w:bCs w:val="false"/>
-          <w:sz w:val="24"/>
-          <w:szCs w:val="24"/>
-        </w:rPr>
-        <w:t>sets</w:t>
-      </w:r>
-      <w:r>
-        <w:rPr>
-          <w:b w:val="false"/>
-          <w:bCs w:val="false"/>
-          <w:sz w:val="24"/>
-          <w:szCs w:val="24"/>
-        </w:rPr>
-        <w:t xml:space="preserve"> were utilized, ‘bodytype.csv’, ‘categories.csv’, ‘condition.csv’, ‘listing.csv’ and ‘trueprices.csv’. In using the pandas library, this data</w:t>
-      </w:r>
-      <w:r>
-        <w:rPr>
-          <w:b w:val="false"/>
-          <w:bCs w:val="false"/>
-          <w:sz w:val="24"/>
-          <w:szCs w:val="24"/>
-        </w:rPr>
-        <w:t>sets</w:t>
-      </w:r>
-      <w:r>
-        <w:rPr>
-          <w:b w:val="false"/>
-          <w:bCs w:val="false"/>
-          <w:sz w:val="24"/>
-          <w:szCs w:val="24"/>
-        </w:rPr>
-        <w:t xml:space="preserve"> were all loaded seperatly and then joined on their ‘id’ column producing a new data</w:t>
-      </w:r>
-      <w:r>
-        <w:rPr>
-          <w:b w:val="false"/>
-          <w:bCs w:val="false"/>
-          <w:sz w:val="24"/>
-          <w:szCs w:val="24"/>
-        </w:rPr>
-        <w:t>set</w:t>
+        <w:t>This process is a two way process, one in which the task was completed both in sql and using a python package called pandas. In this process, 5 datasets were utilized, ‘bodytype.csv’, ‘categories.csv’, ‘condition.csv’, ‘listing.csv’ and ‘trueprices.csv’. In using the pandas library, this datasets were all loaded seperatly and then joined on their ‘id’ column producing a new dataset</w:t>
       </w:r>
       <w:r>
         <w:rPr>
@@ -445,76 +290,204 @@
       </w:pPr>
       <w:r>
         <w:rPr>
+          <w:rFonts w:eastAsia="Noto Serif CJK SC" w:cs="Lohit Devanagari"/>
+          <w:b w:val="false"/>
+          <w:bCs w:val="false"/>
+          <w:color w:val="auto"/>
+          <w:kern w:val="2"/>
+          <w:lang w:val="en-NG" w:eastAsia="zh-CN" w:bidi="hi-IN"/>
+        </w:rPr>
+      </w:r>
+    </w:p>
+    <w:p>
+      <w:pPr>
+        <w:pStyle w:val="Normal"/>
+        <w:bidi w:val="0"/>
+        <w:jc w:val="left"/>
+        <w:rPr>
+          <w:b/>
           <w:b/>
           <w:bCs/>
           <w:sz w:val="28"/>
           <w:szCs w:val="28"/>
         </w:rPr>
-      </w:r>
-    </w:p>
-    <w:p>
-      <w:pPr>
-        <w:pStyle w:val="Normal"/>
-        <w:bidi w:val="0"/>
-        <w:jc w:val="left"/>
-        <w:rPr>
-          <w:b/>
-          <w:b/>
-          <w:bCs/>
+      </w:pPr>
+      <w:r>
+        <w:rPr>
+          <w:rFonts w:eastAsia="Noto Serif CJK SC" w:cs="Lohit Devanagari"/>
+          <w:b/>
+          <w:bCs/>
+          <w:color w:val="auto"/>
+          <w:kern w:val="2"/>
           <w:sz w:val="28"/>
           <w:szCs w:val="28"/>
-        </w:rPr>
-      </w:pPr>
-      <w:r>
-        <w:rPr>
-          <w:rFonts w:eastAsia="Noto Serif CJK SC" w:cs="Lohit Devanagari"/>
-          <w:b/>
-          <w:bCs/>
-          <w:color w:val="auto"/>
-          <w:kern w:val="2"/>
+          <w:lang w:val="en-NG" w:eastAsia="zh-CN" w:bidi="hi-IN"/>
+        </w:rPr>
+        <w:t xml:space="preserve">Data joining: </w:t>
+      </w:r>
+      <w:r>
+        <w:rPr>
+          <w:rFonts w:eastAsia="Noto Serif CJK SC" w:cs="Lohit Devanagari"/>
+          <w:b w:val="false"/>
+          <w:bCs w:val="false"/>
+          <w:color w:val="auto"/>
+          <w:kern w:val="2"/>
+          <w:sz w:val="24"/>
+          <w:szCs w:val="24"/>
+          <w:lang w:val="en-NG" w:eastAsia="zh-CN" w:bidi="hi-IN"/>
+        </w:rPr>
+        <w:t>After the database creation step was complete, the ‘.csv’ datasets were loaded into their respective tables in the database and a join operation to mimick that which was implemented in pandas was executed (command to recreate this step is also in the ‘TODO.docx’ file that comes with the project).</w:t>
+      </w:r>
+    </w:p>
+    <w:p>
+      <w:pPr>
+        <w:pStyle w:val="Normal"/>
+        <w:bidi w:val="0"/>
+        <w:jc w:val="left"/>
+        <w:rPr>
+          <w:rFonts w:ascii="Liberation Serif" w:hAnsi="Liberation Serif" w:eastAsia="Noto Serif CJK SC" w:cs="Lohit Devanagari"/>
+          <w:b w:val="false"/>
+          <w:b w:val="false"/>
+          <w:bCs w:val="false"/>
+          <w:color w:val="auto"/>
+          <w:kern w:val="2"/>
+          <w:sz w:val="24"/>
+          <w:szCs w:val="24"/>
+          <w:lang w:val="en-NG" w:eastAsia="zh-CN" w:bidi="hi-IN"/>
+        </w:rPr>
+      </w:pPr>
+      <w:r>
+        <w:rPr>
+          <w:rFonts w:eastAsia="Noto Serif CJK SC" w:cs="Lohit Devanagari"/>
+          <w:b w:val="false"/>
+          <w:bCs w:val="false"/>
+          <w:color w:val="auto"/>
+          <w:kern w:val="2"/>
+          <w:sz w:val="24"/>
+          <w:szCs w:val="24"/>
+          <w:lang w:val="en-NG" w:eastAsia="zh-CN" w:bidi="hi-IN"/>
+        </w:rPr>
+      </w:r>
+    </w:p>
+    <w:p>
+      <w:pPr>
+        <w:pStyle w:val="Normal"/>
+        <w:bidi w:val="0"/>
+        <w:jc w:val="left"/>
+        <w:rPr>
+          <w:b/>
+          <w:b/>
+          <w:bCs/>
           <w:sz w:val="28"/>
           <w:szCs w:val="28"/>
-          <w:lang w:val="en-NG" w:eastAsia="zh-CN" w:bidi="hi-IN"/>
-        </w:rPr>
-        <w:t xml:space="preserve">Data joining: </w:t>
-      </w:r>
-      <w:r>
-        <w:rPr>
-          <w:rFonts w:eastAsia="Noto Serif CJK SC" w:cs="Lohit Devanagari"/>
-          <w:b w:val="false"/>
-          <w:bCs w:val="false"/>
-          <w:color w:val="auto"/>
-          <w:kern w:val="2"/>
-          <w:sz w:val="24"/>
-          <w:szCs w:val="24"/>
-          <w:lang w:val="en-NG" w:eastAsia="zh-CN" w:bidi="hi-IN"/>
-        </w:rPr>
-        <w:t>After the database creation step was complete, the ‘.csv’ datasets were loaded into their respective tables in the database and a join operation to mimick that which was implemented in pandas was executed (command to recreate this step is also in the ‘TODO.docx’ file that comes with the project).</w:t>
-      </w:r>
-    </w:p>
-    <w:p>
-      <w:pPr>
-        <w:pStyle w:val="Normal"/>
-        <w:bidi w:val="0"/>
-        <w:jc w:val="left"/>
-        <w:rPr>
-          <w:rFonts w:ascii="Liberation Serif" w:hAnsi="Liberation Serif" w:eastAsia="Noto Serif CJK SC" w:cs="Lohit Devanagari"/>
-          <w:b w:val="false"/>
-          <w:b w:val="false"/>
-          <w:bCs w:val="false"/>
-          <w:color w:val="auto"/>
-          <w:kern w:val="2"/>
-          <w:sz w:val="24"/>
-          <w:szCs w:val="24"/>
-          <w:lang w:val="en-NG" w:eastAsia="zh-CN" w:bidi="hi-IN"/>
-        </w:rPr>
-      </w:pPr>
-      <w:r>
-        <w:rPr>
-          <w:b/>
-          <w:bCs/>
+        </w:rPr>
+      </w:pPr>
+      <w:r>
+        <w:rPr>
+          <w:rFonts w:eastAsia="Noto Serif CJK SC" w:cs="Lohit Devanagari"/>
+          <w:b/>
+          <w:bCs/>
+          <w:color w:val="auto"/>
+          <w:kern w:val="2"/>
           <w:sz w:val="28"/>
           <w:szCs w:val="28"/>
+          <w:lang w:val="en-NG" w:eastAsia="zh-CN" w:bidi="hi-IN"/>
+        </w:rPr>
+        <w:t xml:space="preserve">Data cleaning: </w:t>
+      </w:r>
+      <w:r>
+        <w:rPr>
+          <w:rFonts w:eastAsia="Noto Serif CJK SC" w:cs="Lohit Devanagari"/>
+          <w:b w:val="false"/>
+          <w:bCs w:val="false"/>
+          <w:color w:val="auto"/>
+          <w:kern w:val="2"/>
+          <w:sz w:val="24"/>
+          <w:szCs w:val="24"/>
+          <w:lang w:val="en-NG" w:eastAsia="zh-CN" w:bidi="hi-IN"/>
+        </w:rPr>
+        <w:t xml:space="preserve">Once the data joining step was completed, there was a need to clean the new dataset created, Sklearn a python data science library was heavily utilized, Using sklearn, Different data </w:t>
+      </w:r>
+      <w:r>
+        <w:rPr>
+          <w:rFonts w:eastAsia="Noto Serif CJK SC" w:cs="Lohit Devanagari"/>
+          <w:b/>
+          <w:bCs/>
+          <w:color w:val="auto"/>
+          <w:kern w:val="2"/>
+          <w:sz w:val="24"/>
+          <w:szCs w:val="24"/>
+          <w:lang w:val="en-NG" w:eastAsia="zh-CN" w:bidi="hi-IN"/>
+        </w:rPr>
+        <w:t>Transformers</w:t>
+      </w:r>
+      <w:r>
+        <w:rPr>
+          <w:rFonts w:eastAsia="Noto Serif CJK SC" w:cs="Lohit Devanagari"/>
+          <w:b w:val="false"/>
+          <w:bCs w:val="false"/>
+          <w:color w:val="auto"/>
+          <w:kern w:val="2"/>
+          <w:sz w:val="24"/>
+          <w:szCs w:val="24"/>
+          <w:lang w:val="en-NG" w:eastAsia="zh-CN" w:bidi="hi-IN"/>
+        </w:rPr>
+        <w:t xml:space="preserve"> were all created for the purpose of data cleaning, this process was immedietly followed by the creation of a python data pipeline class called </w:t>
+      </w:r>
+      <w:r>
+        <w:rPr>
+          <w:rFonts w:eastAsia="Noto Serif CJK SC" w:cs="Lohit Devanagari"/>
+          <w:b/>
+          <w:bCs/>
+          <w:color w:val="auto"/>
+          <w:kern w:val="2"/>
+          <w:sz w:val="24"/>
+          <w:szCs w:val="24"/>
+          <w:lang w:val="en-NG" w:eastAsia="zh-CN" w:bidi="hi-IN"/>
+        </w:rPr>
+        <w:t>AutochekDataProcessorPipeline</w:t>
+      </w:r>
+      <w:r>
+        <w:rPr>
+          <w:rFonts w:eastAsia="Noto Serif CJK SC" w:cs="Lohit Devanagari"/>
+          <w:b w:val="false"/>
+          <w:bCs w:val="false"/>
+          <w:color w:val="auto"/>
+          <w:kern w:val="2"/>
+          <w:sz w:val="24"/>
+          <w:szCs w:val="24"/>
+          <w:lang w:val="en-NG" w:eastAsia="zh-CN" w:bidi="hi-IN"/>
+        </w:rPr>
+        <w:t>, this data pipeline is responsible for housing all the methods and steps involved in loading, processing and saving dataset for training.</w:t>
+      </w:r>
+    </w:p>
+    <w:p>
+      <w:pPr>
+        <w:pStyle w:val="Normal"/>
+        <w:bidi w:val="0"/>
+        <w:jc w:val="left"/>
+        <w:rPr>
+          <w:rFonts w:ascii="Liberation Serif" w:hAnsi="Liberation Serif" w:eastAsia="Noto Serif CJK SC" w:cs="Lohit Devanagari"/>
+          <w:b w:val="false"/>
+          <w:b w:val="false"/>
+          <w:bCs w:val="false"/>
+          <w:color w:val="auto"/>
+          <w:kern w:val="2"/>
+          <w:sz w:val="24"/>
+          <w:szCs w:val="24"/>
+          <w:lang w:val="en-NG" w:eastAsia="zh-CN" w:bidi="hi-IN"/>
+        </w:rPr>
+      </w:pPr>
+      <w:r>
+        <w:rPr>
+          <w:rFonts w:eastAsia="Noto Serif CJK SC" w:cs="Lohit Devanagari"/>
+          <w:b w:val="false"/>
+          <w:bCs w:val="false"/>
+          <w:color w:val="auto"/>
+          <w:kern w:val="2"/>
+          <w:sz w:val="24"/>
+          <w:szCs w:val="24"/>
+          <w:lang w:val="en-NG" w:eastAsia="zh-CN" w:bidi="hi-IN"/>
         </w:rPr>
       </w:r>
     </w:p>
@@ -542,98 +515,20 @@
           <w:szCs w:val="28"/>
           <w:lang w:val="en-NG" w:eastAsia="zh-CN" w:bidi="hi-IN"/>
         </w:rPr>
-        <w:t xml:space="preserve">Data cleaning: </w:t>
-      </w:r>
-      <w:r>
-        <w:rPr>
-          <w:rFonts w:eastAsia="Noto Serif CJK SC" w:cs="Lohit Devanagari"/>
-          <w:b w:val="false"/>
-          <w:bCs w:val="false"/>
-          <w:color w:val="auto"/>
-          <w:kern w:val="2"/>
-          <w:sz w:val="24"/>
-          <w:szCs w:val="24"/>
-          <w:lang w:val="en-NG" w:eastAsia="zh-CN" w:bidi="hi-IN"/>
-        </w:rPr>
-        <w:t xml:space="preserve">Once the data joining step was completed, there was a need to clean the new dataset created, Sklearn a python data science library was heavily utilized, Using sklearn, Different data </w:t>
-      </w:r>
-      <w:r>
-        <w:rPr>
-          <w:rFonts w:eastAsia="Noto Serif CJK SC" w:cs="Lohit Devanagari"/>
-          <w:b/>
-          <w:bCs/>
-          <w:color w:val="auto"/>
-          <w:kern w:val="2"/>
-          <w:sz w:val="24"/>
-          <w:szCs w:val="24"/>
-          <w:lang w:val="en-NG" w:eastAsia="zh-CN" w:bidi="hi-IN"/>
-        </w:rPr>
-        <w:t>Transformers</w:t>
-      </w:r>
-      <w:r>
-        <w:rPr>
-          <w:rFonts w:eastAsia="Noto Serif CJK SC" w:cs="Lohit Devanagari"/>
-          <w:b w:val="false"/>
-          <w:bCs w:val="false"/>
-          <w:color w:val="auto"/>
-          <w:kern w:val="2"/>
-          <w:sz w:val="24"/>
-          <w:szCs w:val="24"/>
-          <w:lang w:val="en-NG" w:eastAsia="zh-CN" w:bidi="hi-IN"/>
-        </w:rPr>
-        <w:t xml:space="preserve"> were all created for the purpose of data cleaning, this process was immedietly followed by the creation of a python </w:t>
-      </w:r>
-      <w:r>
-        <w:rPr>
-          <w:rFonts w:eastAsia="Noto Serif CJK SC" w:cs="Lohit Devanagari"/>
-          <w:b w:val="false"/>
-          <w:bCs w:val="false"/>
-          <w:color w:val="auto"/>
-          <w:kern w:val="2"/>
-          <w:sz w:val="24"/>
-          <w:szCs w:val="24"/>
-          <w:lang w:val="en-NG" w:eastAsia="zh-CN" w:bidi="hi-IN"/>
-        </w:rPr>
-        <w:t>data pipeline</w:t>
-      </w:r>
-      <w:r>
-        <w:rPr>
-          <w:rFonts w:eastAsia="Noto Serif CJK SC" w:cs="Lohit Devanagari"/>
-          <w:b w:val="false"/>
-          <w:bCs w:val="false"/>
-          <w:color w:val="auto"/>
-          <w:kern w:val="2"/>
-          <w:sz w:val="24"/>
-          <w:szCs w:val="24"/>
-          <w:lang w:val="en-NG" w:eastAsia="zh-CN" w:bidi="hi-IN"/>
-        </w:rPr>
-        <w:t xml:space="preserve"> class called </w:t>
-      </w:r>
-      <w:r>
-        <w:rPr>
-          <w:rFonts w:eastAsia="Noto Serif CJK SC" w:cs="Lohit Devanagari"/>
-          <w:b/>
-          <w:bCs/>
-          <w:color w:val="auto"/>
-          <w:kern w:val="2"/>
-          <w:sz w:val="24"/>
-          <w:szCs w:val="24"/>
-          <w:lang w:val="en-NG" w:eastAsia="zh-CN" w:bidi="hi-IN"/>
-        </w:rPr>
-        <w:t>AutochekDataProcessorPipeline</w:t>
-      </w:r>
-      <w:r>
-        <w:rPr>
-          <w:rFonts w:eastAsia="Noto Serif CJK SC" w:cs="Lohit Devanagari"/>
-          <w:b w:val="false"/>
-          <w:bCs w:val="false"/>
-          <w:color w:val="auto"/>
-          <w:kern w:val="2"/>
-          <w:sz w:val="24"/>
-          <w:szCs w:val="24"/>
-          <w:lang w:val="en-NG" w:eastAsia="zh-CN" w:bidi="hi-IN"/>
-        </w:rPr>
-        <w:t>, this data pipeline is responsible for housing all the methods and steps involved in loading, processing and saving dataset for training.</w:t>
+        <w:t xml:space="preserve">Data proprocessing: </w:t>
+      </w:r>
+      <w:r>
+        <w:rPr>
+          <w:rFonts w:eastAsia="Noto Serif CJK SC" w:cs="Lohit Devanagari"/>
+          <w:b w:val="false"/>
+          <w:bCs w:val="false"/>
+          <w:color w:val="auto"/>
+          <w:kern w:val="2"/>
+          <w:sz w:val="24"/>
+          <w:szCs w:val="24"/>
+          <w:lang w:val="en-NG" w:eastAsia="zh-CN" w:bidi="hi-IN"/>
+        </w:rPr>
+        <w:t>This step is mainly covered using the class created in step 3 (Data cleaning), going through this step was as easy as running a method ‘.process_dataset’ after which every other underlining operations were completed.</w:t>
       </w:r>
     </w:p>
     <w:p>
@@ -655,77 +550,125 @@
       </w:pPr>
       <w:r>
         <w:rPr>
+          <w:rFonts w:eastAsia="Noto Serif CJK SC" w:cs="Lohit Devanagari"/>
+          <w:b w:val="false"/>
+          <w:bCs w:val="false"/>
+          <w:color w:val="auto"/>
+          <w:kern w:val="2"/>
+          <w:sz w:val="24"/>
+          <w:szCs w:val="24"/>
+          <w:lang w:val="en-NG" w:eastAsia="zh-CN" w:bidi="hi-IN"/>
+        </w:rPr>
+      </w:r>
+    </w:p>
+    <w:p>
+      <w:pPr>
+        <w:pStyle w:val="Normal"/>
+        <w:bidi w:val="0"/>
+        <w:jc w:val="left"/>
+        <w:rPr>
+          <w:b/>
           <w:b/>
           <w:bCs/>
           <w:sz w:val="28"/>
           <w:szCs w:val="28"/>
         </w:rPr>
-      </w:r>
-    </w:p>
-    <w:p>
-      <w:pPr>
-        <w:pStyle w:val="Normal"/>
-        <w:bidi w:val="0"/>
-        <w:jc w:val="left"/>
-        <w:rPr>
-          <w:b/>
-          <w:b/>
-          <w:bCs/>
+      </w:pPr>
+      <w:r>
+        <w:rPr>
+          <w:rFonts w:eastAsia="Noto Serif CJK SC" w:cs="Lohit Devanagari"/>
+          <w:b/>
+          <w:bCs/>
+          <w:color w:val="auto"/>
+          <w:kern w:val="2"/>
           <w:sz w:val="28"/>
           <w:szCs w:val="28"/>
-        </w:rPr>
-      </w:pPr>
-      <w:r>
-        <w:rPr>
-          <w:rFonts w:eastAsia="Noto Serif CJK SC" w:cs="Lohit Devanagari"/>
-          <w:b/>
-          <w:bCs/>
-          <w:color w:val="auto"/>
-          <w:kern w:val="2"/>
+          <w:lang w:val="en-NG" w:eastAsia="zh-CN" w:bidi="hi-IN"/>
+        </w:rPr>
+        <w:t xml:space="preserve">Data splitting: </w:t>
+      </w:r>
+      <w:r>
+        <w:rPr>
+          <w:rFonts w:eastAsia="Noto Serif CJK SC" w:cs="Lohit Devanagari"/>
+          <w:b w:val="false"/>
+          <w:bCs w:val="false"/>
+          <w:color w:val="auto"/>
+          <w:kern w:val="2"/>
+          <w:sz w:val="24"/>
+          <w:szCs w:val="24"/>
+          <w:lang w:val="en-NG" w:eastAsia="zh-CN" w:bidi="hi-IN"/>
+        </w:rPr>
+        <w:t>Just like in step 4 (Data preprocessing) this step is mainly covered using the class created in step 3 (Data cleaning), going through this step was also as easy as running a method ‘.split_data’ after which every other underlining operations are completed.</w:t>
+      </w:r>
+    </w:p>
+    <w:p>
+      <w:pPr>
+        <w:pStyle w:val="Normal"/>
+        <w:bidi w:val="0"/>
+        <w:jc w:val="left"/>
+        <w:rPr>
+          <w:rFonts w:ascii="Liberation Serif" w:hAnsi="Liberation Serif" w:eastAsia="Noto Serif CJK SC" w:cs="Lohit Devanagari"/>
+          <w:b w:val="false"/>
+          <w:b w:val="false"/>
+          <w:bCs w:val="false"/>
+          <w:color w:val="auto"/>
+          <w:kern w:val="2"/>
+          <w:sz w:val="24"/>
+          <w:szCs w:val="24"/>
+          <w:lang w:val="en-NG" w:eastAsia="zh-CN" w:bidi="hi-IN"/>
+        </w:rPr>
+      </w:pPr>
+      <w:r>
+        <w:rPr>
+          <w:rFonts w:eastAsia="Noto Serif CJK SC" w:cs="Lohit Devanagari"/>
+          <w:b w:val="false"/>
+          <w:bCs w:val="false"/>
+          <w:color w:val="auto"/>
+          <w:kern w:val="2"/>
+          <w:sz w:val="24"/>
+          <w:szCs w:val="24"/>
+          <w:lang w:val="en-NG" w:eastAsia="zh-CN" w:bidi="hi-IN"/>
+        </w:rPr>
+      </w:r>
+    </w:p>
+    <w:p>
+      <w:pPr>
+        <w:pStyle w:val="Normal"/>
+        <w:bidi w:val="0"/>
+        <w:jc w:val="left"/>
+        <w:rPr>
+          <w:b/>
+          <w:b/>
+          <w:bCs/>
           <w:sz w:val="28"/>
           <w:szCs w:val="28"/>
-          <w:lang w:val="en-NG" w:eastAsia="zh-CN" w:bidi="hi-IN"/>
-        </w:rPr>
-        <w:t xml:space="preserve">Data proprocessing: </w:t>
-      </w:r>
-      <w:r>
-        <w:rPr>
-          <w:rFonts w:eastAsia="Noto Serif CJK SC" w:cs="Lohit Devanagari"/>
-          <w:b w:val="false"/>
-          <w:bCs w:val="false"/>
-          <w:color w:val="auto"/>
-          <w:kern w:val="2"/>
-          <w:sz w:val="24"/>
-          <w:szCs w:val="24"/>
-          <w:lang w:val="en-NG" w:eastAsia="zh-CN" w:bidi="hi-IN"/>
-        </w:rPr>
-        <w:t>This step is mainly covered using the class created in step 3 (Data cleaning), going through this step was as easy as running a method ‘.process_dataset’ after which every other underlining operations were completed.</w:t>
-      </w:r>
-    </w:p>
-    <w:p>
-      <w:pPr>
-        <w:pStyle w:val="Normal"/>
-        <w:bidi w:val="0"/>
-        <w:jc w:val="left"/>
-        <w:rPr>
-          <w:rFonts w:ascii="Liberation Serif" w:hAnsi="Liberation Serif" w:eastAsia="Noto Serif CJK SC" w:cs="Lohit Devanagari"/>
-          <w:b w:val="false"/>
-          <w:b w:val="false"/>
-          <w:bCs w:val="false"/>
-          <w:color w:val="auto"/>
-          <w:kern w:val="2"/>
-          <w:sz w:val="24"/>
-          <w:szCs w:val="24"/>
-          <w:lang w:val="en-NG" w:eastAsia="zh-CN" w:bidi="hi-IN"/>
-        </w:rPr>
-      </w:pPr>
-      <w:r>
-        <w:rPr>
-          <w:b/>
-          <w:bCs/>
+        </w:rPr>
+      </w:pPr>
+      <w:r>
+        <w:rPr>
+          <w:rFonts w:eastAsia="Noto Serif CJK SC" w:cs="Lohit Devanagari"/>
+          <w:b/>
+          <w:bCs/>
+          <w:color w:val="auto"/>
+          <w:kern w:val="2"/>
           <w:sz w:val="28"/>
           <w:szCs w:val="28"/>
-        </w:rPr>
+          <w:lang w:val="en-NG" w:eastAsia="zh-CN" w:bidi="hi-IN"/>
+        </w:rPr>
+        <w:t xml:space="preserve">Data trainnig: </w:t>
+      </w:r>
+      <w:r>
+        <w:rPr>
+          <w:rFonts w:eastAsia="Noto Serif CJK SC" w:cs="Lohit Devanagari"/>
+          <w:b w:val="false"/>
+          <w:bCs w:val="false"/>
+          <w:color w:val="auto"/>
+          <w:kern w:val="2"/>
+          <w:sz w:val="24"/>
+          <w:szCs w:val="24"/>
+          <w:lang w:val="en-NG" w:eastAsia="zh-CN" w:bidi="hi-IN"/>
+        </w:rPr>
+        <w:t xml:space="preserve">To train the model to predict the prices of product, Two main python scripts were utilized, ‘model.py’ which houses a python class which is responsible for initializing, loading and training model, second script is a ‘train.py’ file, this file contains codes to specify dataset to train with, model type to use and it also trains the model. Models are saved in a ‘model’ folder after training is complete. To finalize this step 6 different models were also created for this project, </w:t>
       </w:r>
     </w:p>
     <w:p>
@@ -744,54 +687,69 @@
       <w:r>
         <w:rPr>
           <w:rFonts w:eastAsia="Noto Serif CJK SC" w:cs="Lohit Devanagari"/>
-          <w:b/>
-          <w:bCs/>
-          <w:color w:val="auto"/>
-          <w:kern w:val="2"/>
+          <w:b w:val="false"/>
+          <w:bCs w:val="false"/>
+          <w:color w:val="auto"/>
+          <w:kern w:val="2"/>
+          <w:sz w:val="24"/>
+          <w:szCs w:val="24"/>
+          <w:lang w:val="en-NG" w:eastAsia="zh-CN" w:bidi="hi-IN"/>
+        </w:rPr>
+        <w:t>(1) Support vector regression (svr)</w:t>
+      </w:r>
+    </w:p>
+    <w:p>
+      <w:pPr>
+        <w:pStyle w:val="Normal"/>
+        <w:bidi w:val="0"/>
+        <w:jc w:val="left"/>
+        <w:rPr>
+          <w:b/>
+          <w:b/>
+          <w:bCs/>
           <w:sz w:val="28"/>
           <w:szCs w:val="28"/>
-          <w:lang w:val="en-NG" w:eastAsia="zh-CN" w:bidi="hi-IN"/>
-        </w:rPr>
-        <w:t xml:space="preserve">Data splitting: </w:t>
-      </w:r>
-      <w:r>
-        <w:rPr>
-          <w:rFonts w:eastAsia="Noto Serif CJK SC" w:cs="Lohit Devanagari"/>
-          <w:b w:val="false"/>
-          <w:bCs w:val="false"/>
-          <w:color w:val="auto"/>
-          <w:kern w:val="2"/>
-          <w:sz w:val="24"/>
-          <w:szCs w:val="24"/>
-          <w:lang w:val="en-NG" w:eastAsia="zh-CN" w:bidi="hi-IN"/>
-        </w:rPr>
-        <w:t>Just like in step 4 (Data preprocessing) this step is mainly covered using the class created in step 3 (Data cleaning), going through this step was also as easy as running a method ‘.split_data’ after which every other underlining operations are completed.</w:t>
-      </w:r>
-    </w:p>
-    <w:p>
-      <w:pPr>
-        <w:pStyle w:val="Normal"/>
-        <w:bidi w:val="0"/>
-        <w:jc w:val="left"/>
-        <w:rPr>
-          <w:rFonts w:ascii="Liberation Serif" w:hAnsi="Liberation Serif" w:eastAsia="Noto Serif CJK SC" w:cs="Lohit Devanagari"/>
-          <w:b w:val="false"/>
-          <w:b w:val="false"/>
-          <w:bCs w:val="false"/>
-          <w:color w:val="auto"/>
-          <w:kern w:val="2"/>
-          <w:sz w:val="24"/>
-          <w:szCs w:val="24"/>
-          <w:lang w:val="en-NG" w:eastAsia="zh-CN" w:bidi="hi-IN"/>
-        </w:rPr>
-      </w:pPr>
-      <w:r>
-        <w:rPr>
+        </w:rPr>
+      </w:pPr>
+      <w:r>
+        <w:rPr>
+          <w:rFonts w:eastAsia="Noto Serif CJK SC" w:cs="Lohit Devanagari"/>
+          <w:b w:val="false"/>
+          <w:bCs w:val="false"/>
+          <w:color w:val="auto"/>
+          <w:kern w:val="2"/>
+          <w:sz w:val="24"/>
+          <w:szCs w:val="24"/>
+          <w:lang w:val="en-NG" w:eastAsia="zh-CN" w:bidi="hi-IN"/>
+        </w:rPr>
+        <w:t>(2) Linear regression (lr)</w:t>
+      </w:r>
+    </w:p>
+    <w:p>
+      <w:pPr>
+        <w:pStyle w:val="Normal"/>
+        <w:bidi w:val="0"/>
+        <w:jc w:val="left"/>
+        <w:rPr>
+          <w:b/>
           <w:b/>
           <w:bCs/>
           <w:sz w:val="28"/>
           <w:szCs w:val="28"/>
         </w:rPr>
+      </w:pPr>
+      <w:r>
+        <w:rPr>
+          <w:rFonts w:eastAsia="Noto Serif CJK SC" w:cs="Lohit Devanagari"/>
+          <w:b w:val="false"/>
+          <w:bCs w:val="false"/>
+          <w:color w:val="auto"/>
+          <w:kern w:val="2"/>
+          <w:sz w:val="24"/>
+          <w:szCs w:val="24"/>
+          <w:lang w:val="en-NG" w:eastAsia="zh-CN" w:bidi="hi-IN"/>
+        </w:rPr>
+        <w:t>(3) Lasso regression (la)</w:t>
       </w:r>
     </w:p>
     <w:p>
@@ -810,28 +768,42 @@
       <w:r>
         <w:rPr>
           <w:rFonts w:eastAsia="Noto Serif CJK SC" w:cs="Lohit Devanagari"/>
-          <w:b/>
-          <w:bCs/>
-          <w:color w:val="auto"/>
-          <w:kern w:val="2"/>
+          <w:b w:val="false"/>
+          <w:bCs w:val="false"/>
+          <w:color w:val="auto"/>
+          <w:kern w:val="2"/>
+          <w:sz w:val="24"/>
+          <w:szCs w:val="24"/>
+          <w:lang w:val="en-NG" w:eastAsia="zh-CN" w:bidi="hi-IN"/>
+        </w:rPr>
+        <w:t>(4) Ridge regression (rg)</w:t>
+      </w:r>
+    </w:p>
+    <w:p>
+      <w:pPr>
+        <w:pStyle w:val="Normal"/>
+        <w:bidi w:val="0"/>
+        <w:jc w:val="left"/>
+        <w:rPr>
+          <w:b/>
+          <w:b/>
+          <w:bCs/>
           <w:sz w:val="28"/>
           <w:szCs w:val="28"/>
-          <w:lang w:val="en-NG" w:eastAsia="zh-CN" w:bidi="hi-IN"/>
-        </w:rPr>
-        <w:t xml:space="preserve">Data trainnig: </w:t>
-      </w:r>
-      <w:r>
-        <w:rPr>
-          <w:rFonts w:eastAsia="Noto Serif CJK SC" w:cs="Lohit Devanagari"/>
-          <w:b w:val="false"/>
-          <w:bCs w:val="false"/>
-          <w:color w:val="auto"/>
-          <w:kern w:val="2"/>
-          <w:sz w:val="24"/>
-          <w:szCs w:val="24"/>
-          <w:lang w:val="en-NG" w:eastAsia="zh-CN" w:bidi="hi-IN"/>
-        </w:rPr>
-        <w:t xml:space="preserve">To train the model to predict the prices of product, Two main python scripts were utilized, ‘model.py’ which houses a python class which is responsible for initializing, loading and training model, second script is a ‘train.py’ file, this file contains codes to specify dataset to train with, model type to use and it also trains the model. Models are saved in a ‘model’ folder after training is complete. To finalize this step 6 different models were also created for this project, </w:t>
+        </w:rPr>
+      </w:pPr>
+      <w:r>
+        <w:rPr>
+          <w:rFonts w:eastAsia="Noto Serif CJK SC" w:cs="Lohit Devanagari"/>
+          <w:b w:val="false"/>
+          <w:bCs w:val="false"/>
+          <w:color w:val="auto"/>
+          <w:kern w:val="2"/>
+          <w:sz w:val="24"/>
+          <w:szCs w:val="24"/>
+          <w:lang w:val="en-NG" w:eastAsia="zh-CN" w:bidi="hi-IN"/>
+        </w:rPr>
+        <w:t>(5) Stochastic gradient descent (sgd)</w:t>
       </w:r>
     </w:p>
     <w:p>
@@ -858,7 +830,37 @@
           <w:szCs w:val="24"/>
           <w:lang w:val="en-NG" w:eastAsia="zh-CN" w:bidi="hi-IN"/>
         </w:rPr>
-        <w:t>(1) Support vector regression (svr)</w:t>
+        <w:t>(6) K-nearest neighbors (kn)</w:t>
+      </w:r>
+    </w:p>
+    <w:p>
+      <w:pPr>
+        <w:pStyle w:val="Normal"/>
+        <w:bidi w:val="0"/>
+        <w:jc w:val="left"/>
+        <w:rPr>
+          <w:rFonts w:ascii="Liberation Serif" w:hAnsi="Liberation Serif" w:eastAsia="Noto Serif CJK SC" w:cs="Lohit Devanagari"/>
+          <w:b w:val="false"/>
+          <w:b w:val="false"/>
+          <w:bCs w:val="false"/>
+          <w:color w:val="auto"/>
+          <w:kern w:val="2"/>
+          <w:sz w:val="24"/>
+          <w:szCs w:val="24"/>
+          <w:lang w:val="en-NG" w:eastAsia="zh-CN" w:bidi="hi-IN"/>
+        </w:rPr>
+      </w:pPr>
+      <w:r>
+        <w:rPr>
+          <w:rFonts w:eastAsia="Noto Serif CJK SC" w:cs="Lohit Devanagari"/>
+          <w:b w:val="false"/>
+          <w:bCs w:val="false"/>
+          <w:color w:val="auto"/>
+          <w:kern w:val="2"/>
+          <w:sz w:val="24"/>
+          <w:szCs w:val="24"/>
+          <w:lang w:val="en-NG" w:eastAsia="zh-CN" w:bidi="hi-IN"/>
+        </w:rPr>
       </w:r>
     </w:p>
     <w:p>
@@ -877,123 +879,28 @@
       <w:r>
         <w:rPr>
           <w:rFonts w:eastAsia="Noto Serif CJK SC" w:cs="Lohit Devanagari"/>
-          <w:b w:val="false"/>
-          <w:bCs w:val="false"/>
-          <w:color w:val="auto"/>
-          <w:kern w:val="2"/>
-          <w:sz w:val="24"/>
-          <w:szCs w:val="24"/>
-          <w:lang w:val="en-NG" w:eastAsia="zh-CN" w:bidi="hi-IN"/>
-        </w:rPr>
-        <w:t>(2) Linear regression (lr)</w:t>
-      </w:r>
-    </w:p>
-    <w:p>
-      <w:pPr>
-        <w:pStyle w:val="Normal"/>
-        <w:bidi w:val="0"/>
-        <w:jc w:val="left"/>
-        <w:rPr>
-          <w:b/>
-          <w:b/>
-          <w:bCs/>
+          <w:b/>
+          <w:bCs/>
+          <w:color w:val="auto"/>
+          <w:kern w:val="2"/>
           <w:sz w:val="28"/>
           <w:szCs w:val="28"/>
-        </w:rPr>
-      </w:pPr>
-      <w:r>
-        <w:rPr>
-          <w:rFonts w:eastAsia="Noto Serif CJK SC" w:cs="Lohit Devanagari"/>
-          <w:b w:val="false"/>
-          <w:bCs w:val="false"/>
-          <w:color w:val="auto"/>
-          <w:kern w:val="2"/>
-          <w:sz w:val="24"/>
-          <w:szCs w:val="24"/>
-          <w:lang w:val="en-NG" w:eastAsia="zh-CN" w:bidi="hi-IN"/>
-        </w:rPr>
-        <w:t>(3) Lasso regression (la)</w:t>
-      </w:r>
-    </w:p>
-    <w:p>
-      <w:pPr>
-        <w:pStyle w:val="Normal"/>
-        <w:bidi w:val="0"/>
-        <w:jc w:val="left"/>
-        <w:rPr>
-          <w:b/>
-          <w:b/>
-          <w:bCs/>
-          <w:sz w:val="28"/>
-          <w:szCs w:val="28"/>
-        </w:rPr>
-      </w:pPr>
-      <w:r>
-        <w:rPr>
-          <w:rFonts w:eastAsia="Noto Serif CJK SC" w:cs="Lohit Devanagari"/>
-          <w:b w:val="false"/>
-          <w:bCs w:val="false"/>
-          <w:color w:val="auto"/>
-          <w:kern w:val="2"/>
-          <w:sz w:val="24"/>
-          <w:szCs w:val="24"/>
-          <w:lang w:val="en-NG" w:eastAsia="zh-CN" w:bidi="hi-IN"/>
-        </w:rPr>
-        <w:t>(4) Ridge regression (rg)</w:t>
-      </w:r>
-    </w:p>
-    <w:p>
-      <w:pPr>
-        <w:pStyle w:val="Normal"/>
-        <w:bidi w:val="0"/>
-        <w:jc w:val="left"/>
-        <w:rPr>
-          <w:b/>
-          <w:b/>
-          <w:bCs/>
-          <w:sz w:val="28"/>
-          <w:szCs w:val="28"/>
-        </w:rPr>
-      </w:pPr>
-      <w:r>
-        <w:rPr>
-          <w:rFonts w:eastAsia="Noto Serif CJK SC" w:cs="Lohit Devanagari"/>
-          <w:b w:val="false"/>
-          <w:bCs w:val="false"/>
-          <w:color w:val="auto"/>
-          <w:kern w:val="2"/>
-          <w:sz w:val="24"/>
-          <w:szCs w:val="24"/>
-          <w:lang w:val="en-NG" w:eastAsia="zh-CN" w:bidi="hi-IN"/>
-        </w:rPr>
-        <w:t>(5) Stochastic gradient descent (sgd)</w:t>
-      </w:r>
-    </w:p>
-    <w:p>
-      <w:pPr>
-        <w:pStyle w:val="Normal"/>
-        <w:bidi w:val="0"/>
-        <w:jc w:val="left"/>
-        <w:rPr>
-          <w:b/>
-          <w:b/>
-          <w:bCs/>
-          <w:sz w:val="28"/>
-          <w:szCs w:val="28"/>
-        </w:rPr>
-      </w:pPr>
-      <w:r>
-        <w:rPr>
-          <w:rFonts w:eastAsia="Noto Serif CJK SC" w:cs="Lohit Devanagari"/>
-          <w:b w:val="false"/>
-          <w:bCs w:val="false"/>
-          <w:color w:val="auto"/>
-          <w:kern w:val="2"/>
-          <w:sz w:val="24"/>
-          <w:szCs w:val="24"/>
-          <w:lang w:val="en-NG" w:eastAsia="zh-CN" w:bidi="hi-IN"/>
-        </w:rPr>
-        <w:t>(6) K-nearest neighbors (kn)</w:t>
+          <w:lang w:val="en-NG" w:eastAsia="zh-CN" w:bidi="hi-IN"/>
+        </w:rPr>
+        <w:t xml:space="preserve">Data testing: </w:t>
+      </w:r>
+      <w:r>
+        <w:rPr>
+          <w:rFonts w:eastAsia="Noto Serif CJK SC" w:cs="Lohit Devanagari"/>
+          <w:b w:val="false"/>
+          <w:bCs w:val="false"/>
+          <w:color w:val="auto"/>
+          <w:kern w:val="2"/>
+          <w:sz w:val="24"/>
+          <w:szCs w:val="24"/>
+          <w:lang w:val="en-NG" w:eastAsia="zh-CN" w:bidi="hi-IN"/>
+        </w:rPr>
+        <w:t>Testing the model was the easiet part of the project, every method,function,dataset and even trained model were already in place, all that was needed was a script to load and test the model, to do this a ‘test.py’ file was created which utilized all the available tools created for the project. Below are the Root mean square error test results for the 6 different models created.</w:t>
       </w:r>
     </w:p>
     <w:p>
@@ -1015,51 +922,15 @@
       </w:pPr>
       <w:r>
         <w:rPr>
-          <w:b/>
-          <w:bCs/>
-          <w:sz w:val="28"/>
-          <w:szCs w:val="28"/>
-        </w:rPr>
-      </w:r>
-    </w:p>
-    <w:p>
-      <w:pPr>
-        <w:pStyle w:val="Normal"/>
-        <w:bidi w:val="0"/>
-        <w:jc w:val="left"/>
-        <w:rPr>
-          <w:b/>
-          <w:b/>
-          <w:bCs/>
-          <w:sz w:val="28"/>
-          <w:szCs w:val="28"/>
-        </w:rPr>
-      </w:pPr>
-      <w:r>
-        <w:rPr>
-          <w:rFonts w:eastAsia="Noto Serif CJK SC" w:cs="Lohit Devanagari"/>
-          <w:b/>
-          <w:bCs/>
-          <w:color w:val="auto"/>
-          <w:kern w:val="2"/>
-          <w:sz w:val="28"/>
-          <w:szCs w:val="28"/>
-          <w:lang w:val="en-NG" w:eastAsia="zh-CN" w:bidi="hi-IN"/>
-        </w:rPr>
-        <w:t xml:space="preserve">Data testing: </w:t>
-      </w:r>
-      <w:r>
-        <w:rPr>
-          <w:rFonts w:eastAsia="Noto Serif CJK SC" w:cs="Lohit Devanagari"/>
-          <w:b w:val="false"/>
-          <w:bCs w:val="false"/>
-          <w:color w:val="auto"/>
-          <w:kern w:val="2"/>
-          <w:sz w:val="24"/>
-          <w:szCs w:val="24"/>
-          <w:lang w:val="en-NG" w:eastAsia="zh-CN" w:bidi="hi-IN"/>
-        </w:rPr>
-        <w:t>Testing the model was the easiet part of the project, every method,function,dataset and even trained model were already in place, all that was needed was a script to load and test the model, to do this a ‘test.py’ file was created which utilized all the available tools created for the project. Below are the Root mean square error test results for the 6 different models created.</w:t>
+          <w:rFonts w:eastAsia="Noto Serif CJK SC" w:cs="Lohit Devanagari"/>
+          <w:b w:val="false"/>
+          <w:bCs w:val="false"/>
+          <w:color w:val="auto"/>
+          <w:kern w:val="2"/>
+          <w:sz w:val="24"/>
+          <w:szCs w:val="24"/>
+          <w:lang w:val="en-NG" w:eastAsia="zh-CN" w:bidi="hi-IN"/>
+        </w:rPr>
       </w:r>
     </w:p>
     <w:p>
@@ -1081,10 +952,14 @@
       </w:pPr>
       <w:r>
         <w:rPr>
-          <w:b/>
-          <w:bCs/>
-          <w:sz w:val="28"/>
-          <w:szCs w:val="28"/>
+          <w:rFonts w:eastAsia="Noto Serif CJK SC" w:cs="Lohit Devanagari"/>
+          <w:b w:val="false"/>
+          <w:bCs w:val="false"/>
+          <w:color w:val="auto"/>
+          <w:kern w:val="2"/>
+          <w:sz w:val="24"/>
+          <w:szCs w:val="24"/>
+          <w:lang w:val="en-NG" w:eastAsia="zh-CN" w:bidi="hi-IN"/>
         </w:rPr>
       </w:r>
     </w:p>
@@ -1107,84 +982,62 @@
       </w:pPr>
       <w:r>
         <w:rPr>
-          <w:b/>
-          <w:bCs/>
-          <w:sz w:val="28"/>
-          <w:szCs w:val="28"/>
-        </w:rPr>
-      </w:r>
-    </w:p>
-    <w:p>
-      <w:pPr>
-        <w:pStyle w:val="Normal"/>
-        <w:bidi w:val="0"/>
-        <w:jc w:val="left"/>
+          <w:rFonts w:eastAsia="Noto Serif CJK SC" w:cs="Lohit Devanagari"/>
+          <w:b w:val="false"/>
+          <w:bCs w:val="false"/>
+          <w:color w:val="auto"/>
+          <w:kern w:val="2"/>
+          <w:sz w:val="24"/>
+          <w:szCs w:val="24"/>
+          <w:lang w:val="en-NG" w:eastAsia="zh-CN" w:bidi="hi-IN"/>
+        </w:rPr>
+      </w:r>
+    </w:p>
+    <w:p>
+      <w:pPr>
+        <w:pStyle w:val="Normal"/>
+        <w:bidi w:val="0"/>
+        <w:jc w:val="center"/>
+        <w:rPr>
+          <w:b/>
+          <w:b/>
+          <w:bCs/>
+          <w:sz w:val="32"/>
+          <w:szCs w:val="32"/>
+        </w:rPr>
+      </w:pPr>
+      <w:r>
+        <w:rPr>
+          <w:rFonts w:eastAsia="Noto Serif CJK SC" w:cs="Lohit Devanagari"/>
+          <w:b/>
+          <w:bCs/>
+          <w:color w:val="auto"/>
+          <w:kern w:val="2"/>
+          <w:sz w:val="32"/>
+          <w:szCs w:val="32"/>
+          <w:lang w:val="en-NG" w:eastAsia="zh-CN" w:bidi="hi-IN"/>
+        </w:rPr>
+        <w:t>Test Results</w:t>
+      </w:r>
+    </w:p>
+    <w:p>
+      <w:pPr>
+        <w:pStyle w:val="Normal"/>
+        <w:bidi w:val="0"/>
+        <w:jc w:val="center"/>
         <w:rPr>
           <w:rFonts w:ascii="Liberation Serif" w:hAnsi="Liberation Serif" w:eastAsia="Noto Serif CJK SC" w:cs="Lohit Devanagari"/>
-          <w:b w:val="false"/>
-          <w:b w:val="false"/>
-          <w:bCs w:val="false"/>
-          <w:color w:val="auto"/>
-          <w:kern w:val="2"/>
-          <w:sz w:val="24"/>
-          <w:szCs w:val="24"/>
-          <w:lang w:val="en-NG" w:eastAsia="zh-CN" w:bidi="hi-IN"/>
-        </w:rPr>
-      </w:pPr>
-      <w:r>
-        <w:rPr>
-          <w:b/>
-          <w:bCs/>
-          <w:sz w:val="28"/>
-          <w:szCs w:val="28"/>
-        </w:rPr>
-      </w:r>
-    </w:p>
-    <w:p>
-      <w:pPr>
-        <w:pStyle w:val="Normal"/>
-        <w:bidi w:val="0"/>
-        <w:jc w:val="center"/>
-        <w:rPr>
-          <w:b/>
-          <w:b/>
-          <w:bCs/>
-          <w:sz w:val="32"/>
-          <w:szCs w:val="32"/>
-        </w:rPr>
-      </w:pPr>
-      <w:r>
-        <w:rPr>
-          <w:rFonts w:eastAsia="Noto Serif CJK SC" w:cs="Lohit Devanagari"/>
-          <w:b/>
-          <w:bCs/>
-          <w:color w:val="auto"/>
-          <w:kern w:val="2"/>
-          <w:sz w:val="32"/>
-          <w:szCs w:val="32"/>
-          <w:lang w:val="en-NG" w:eastAsia="zh-CN" w:bidi="hi-IN"/>
-        </w:rPr>
-        <w:t>Test Results</w:t>
-      </w:r>
-    </w:p>
-    <w:p>
-      <w:pPr>
-        <w:pStyle w:val="Normal"/>
-        <w:bidi w:val="0"/>
-        <w:jc w:val="center"/>
-        <w:rPr>
-          <w:rFonts w:ascii="Liberation Serif" w:hAnsi="Liberation Serif" w:eastAsia="Noto Serif CJK SC" w:cs="Lohit Devanagari"/>
-          <w:color w:val="auto"/>
-          <w:kern w:val="2"/>
-          <w:lang w:val="en-NG" w:eastAsia="zh-CN" w:bidi="hi-IN"/>
-        </w:rPr>
-      </w:pPr>
-      <w:r>
-        <w:rPr>
-          <w:b/>
-          <w:bCs/>
-          <w:sz w:val="32"/>
-          <w:szCs w:val="32"/>
+          <w:color w:val="auto"/>
+          <w:kern w:val="2"/>
+          <w:lang w:val="en-NG" w:eastAsia="zh-CN" w:bidi="hi-IN"/>
+        </w:rPr>
+      </w:pPr>
+      <w:r>
+        <w:rPr>
+          <w:rFonts w:eastAsia="Noto Serif CJK SC" w:cs="Lohit Devanagari"/>
+          <w:color w:val="auto"/>
+          <w:kern w:val="2"/>
+          <w:lang w:val="en-NG" w:eastAsia="zh-CN" w:bidi="hi-IN"/>
         </w:rPr>
       </w:r>
     </w:p>
@@ -1253,6 +1106,19 @@
           <w:lang w:val="en-NG" w:eastAsia="zh-CN" w:bidi="hi-IN"/>
         </w:rPr>
         <w:t>Train rmse:</w:t>
+      </w:r>
+      <w:r>
+        <w:rPr>
+          <w:rFonts w:eastAsia="Noto Serif CJK SC" w:cs="Lohit Devanagari"/>
+          <w:b/>
+          <w:bCs/>
+          <w:color w:val="auto"/>
+          <w:kern w:val="2"/>
+          <w:sz w:val="32"/>
+          <w:szCs w:val="32"/>
+          <w:lang w:val="en-NG" w:eastAsia="zh-CN" w:bidi="hi-IN"/>
+        </w:rPr>
+        <w:t xml:space="preserve"> 1266052208.7204685</w:t>
       </w:r>
     </w:p>
     <w:p>
@@ -1282,6 +1148,19 @@
         <w:tab/>
         <w:t>Test rmse:</w:t>
       </w:r>
+      <w:r>
+        <w:rPr>
+          <w:rFonts w:eastAsia="Noto Serif CJK SC" w:cs="Lohit Devanagari"/>
+          <w:b/>
+          <w:bCs/>
+          <w:color w:val="auto"/>
+          <w:kern w:val="2"/>
+          <w:sz w:val="32"/>
+          <w:szCs w:val="32"/>
+          <w:lang w:val="en-NG" w:eastAsia="zh-CN" w:bidi="hi-IN"/>
+        </w:rPr>
+        <w:t xml:space="preserve"> 35565281.48782029</w:t>
+      </w:r>
     </w:p>
     <w:p>
       <w:pPr>
@@ -1310,6 +1189,19 @@
         <w:tab/>
         <w:t>Validation rmse:</w:t>
       </w:r>
+      <w:r>
+        <w:rPr>
+          <w:rFonts w:eastAsia="Noto Serif CJK SC" w:cs="Lohit Devanagari"/>
+          <w:b/>
+          <w:bCs/>
+          <w:color w:val="auto"/>
+          <w:kern w:val="2"/>
+          <w:sz w:val="32"/>
+          <w:szCs w:val="32"/>
+          <w:lang w:val="en-NG" w:eastAsia="zh-CN" w:bidi="hi-IN"/>
+        </w:rPr>
+        <w:t xml:space="preserve"> 6953501828.898531</w:t>
+      </w:r>
     </w:p>
     <w:p>
       <w:pPr>
@@ -1327,10 +1219,12 @@
       </w:pPr>
       <w:r>
         <w:rPr>
-          <w:b/>
-          <w:bCs/>
-          <w:sz w:val="32"/>
-          <w:szCs w:val="32"/>
+          <w:rFonts w:eastAsia="Noto Serif CJK SC" w:cs="Lohit Devanagari"/>
+          <w:color w:val="auto"/>
+          <w:kern w:val="2"/>
+          <w:sz w:val="24"/>
+          <w:szCs w:val="24"/>
+          <w:lang w:val="en-NG" w:eastAsia="zh-CN" w:bidi="hi-IN"/>
         </w:rPr>
       </w:r>
     </w:p>
@@ -1399,6 +1293,19 @@
           <w:lang w:val="en-NG" w:eastAsia="zh-CN" w:bidi="hi-IN"/>
         </w:rPr>
         <w:t>Train rmse:</w:t>
+      </w:r>
+      <w:r>
+        <w:rPr>
+          <w:rFonts w:eastAsia="Noto Serif CJK SC" w:cs="Lohit Devanagari"/>
+          <w:b/>
+          <w:bCs/>
+          <w:color w:val="auto"/>
+          <w:kern w:val="2"/>
+          <w:sz w:val="32"/>
+          <w:szCs w:val="32"/>
+          <w:lang w:val="en-NG" w:eastAsia="zh-CN" w:bidi="hi-IN"/>
+        </w:rPr>
+        <w:t xml:space="preserve"> 43667074.335155904</w:t>
       </w:r>
     </w:p>
     <w:p>
@@ -1428,6 +1335,19 @@
         <w:tab/>
         <w:t>Test rmse:</w:t>
       </w:r>
+      <w:r>
+        <w:rPr>
+          <w:rFonts w:eastAsia="Noto Serif CJK SC" w:cs="Lohit Devanagari"/>
+          <w:b/>
+          <w:bCs/>
+          <w:color w:val="auto"/>
+          <w:kern w:val="2"/>
+          <w:sz w:val="32"/>
+          <w:szCs w:val="32"/>
+          <w:lang w:val="en-NG" w:eastAsia="zh-CN" w:bidi="hi-IN"/>
+        </w:rPr>
+        <w:t xml:space="preserve"> 53553017.92216383</w:t>
+      </w:r>
     </w:p>
     <w:p>
       <w:pPr>
@@ -1456,6 +1376,19 @@
         <w:tab/>
         <w:t>Validation rmse:</w:t>
       </w:r>
+      <w:r>
+        <w:rPr>
+          <w:rFonts w:eastAsia="Noto Serif CJK SC" w:cs="Lohit Devanagari"/>
+          <w:b/>
+          <w:bCs/>
+          <w:color w:val="auto"/>
+          <w:kern w:val="2"/>
+          <w:sz w:val="32"/>
+          <w:szCs w:val="32"/>
+          <w:lang w:val="en-NG" w:eastAsia="zh-CN" w:bidi="hi-IN"/>
+        </w:rPr>
+        <w:t xml:space="preserve"> 6953385169.828215</w:t>
+      </w:r>
     </w:p>
     <w:p>
       <w:pPr>
@@ -1473,10 +1406,12 @@
       </w:pPr>
       <w:r>
         <w:rPr>
-          <w:b/>
-          <w:bCs/>
-          <w:sz w:val="32"/>
-          <w:szCs w:val="32"/>
+          <w:rFonts w:eastAsia="Noto Serif CJK SC" w:cs="Lohit Devanagari"/>
+          <w:color w:val="auto"/>
+          <w:kern w:val="2"/>
+          <w:sz w:val="24"/>
+          <w:szCs w:val="24"/>
+          <w:lang w:val="en-NG" w:eastAsia="zh-CN" w:bidi="hi-IN"/>
         </w:rPr>
       </w:r>
     </w:p>
@@ -1545,6 +1480,19 @@
           <w:lang w:val="en-NG" w:eastAsia="zh-CN" w:bidi="hi-IN"/>
         </w:rPr>
         <w:t>Train rmse:</w:t>
+      </w:r>
+      <w:r>
+        <w:rPr>
+          <w:rFonts w:eastAsia="Noto Serif CJK SC" w:cs="Lohit Devanagari"/>
+          <w:b/>
+          <w:bCs/>
+          <w:color w:val="auto"/>
+          <w:kern w:val="2"/>
+          <w:sz w:val="32"/>
+          <w:szCs w:val="32"/>
+          <w:lang w:val="en-NG" w:eastAsia="zh-CN" w:bidi="hi-IN"/>
+        </w:rPr>
+        <w:t xml:space="preserve"> 43668724.18693882</w:t>
       </w:r>
     </w:p>
     <w:p>
@@ -1574,6 +1522,19 @@
         <w:tab/>
         <w:t>Test rmse:</w:t>
       </w:r>
+      <w:r>
+        <w:rPr>
+          <w:rFonts w:eastAsia="Noto Serif CJK SC" w:cs="Lohit Devanagari"/>
+          <w:b/>
+          <w:bCs/>
+          <w:color w:val="auto"/>
+          <w:kern w:val="2"/>
+          <w:sz w:val="32"/>
+          <w:szCs w:val="32"/>
+          <w:lang w:val="en-NG" w:eastAsia="zh-CN" w:bidi="hi-IN"/>
+        </w:rPr>
+        <w:t xml:space="preserve"> 34553442.1793325</w:t>
+      </w:r>
     </w:p>
     <w:p>
       <w:pPr>
@@ -1602,6 +1563,19 @@
         <w:tab/>
         <w:t>Validation rmse:</w:t>
       </w:r>
+      <w:r>
+        <w:rPr>
+          <w:rFonts w:eastAsia="Noto Serif CJK SC" w:cs="Lohit Devanagari"/>
+          <w:b/>
+          <w:bCs/>
+          <w:color w:val="auto"/>
+          <w:kern w:val="2"/>
+          <w:sz w:val="32"/>
+          <w:szCs w:val="32"/>
+          <w:lang w:val="en-NG" w:eastAsia="zh-CN" w:bidi="hi-IN"/>
+        </w:rPr>
+        <w:t xml:space="preserve"> 6953335683.047222</w:t>
+      </w:r>
     </w:p>
     <w:p>
       <w:pPr>
@@ -1619,10 +1593,12 @@
       </w:pPr>
       <w:r>
         <w:rPr>
-          <w:b/>
-          <w:bCs/>
-          <w:sz w:val="32"/>
-          <w:szCs w:val="32"/>
+          <w:rFonts w:eastAsia="Noto Serif CJK SC" w:cs="Lohit Devanagari"/>
+          <w:color w:val="auto"/>
+          <w:kern w:val="2"/>
+          <w:sz w:val="24"/>
+          <w:szCs w:val="24"/>
+          <w:lang w:val="en-NG" w:eastAsia="zh-CN" w:bidi="hi-IN"/>
         </w:rPr>
       </w:r>
     </w:p>
@@ -1691,6 +1667,19 @@
           <w:lang w:val="en-NG" w:eastAsia="zh-CN" w:bidi="hi-IN"/>
         </w:rPr>
         <w:t>Train rmse:</w:t>
+      </w:r>
+      <w:r>
+        <w:rPr>
+          <w:rFonts w:eastAsia="Noto Serif CJK SC" w:cs="Lohit Devanagari"/>
+          <w:b/>
+          <w:bCs/>
+          <w:color w:val="auto"/>
+          <w:kern w:val="2"/>
+          <w:sz w:val="32"/>
+          <w:szCs w:val="32"/>
+          <w:lang w:val="en-NG" w:eastAsia="zh-CN" w:bidi="hi-IN"/>
+        </w:rPr>
+        <w:t xml:space="preserve"> 850810516.4058534</w:t>
       </w:r>
     </w:p>
     <w:p>
@@ -1720,6 +1709,19 @@
         <w:tab/>
         <w:t>Test rmse:</w:t>
       </w:r>
+      <w:r>
+        <w:rPr>
+          <w:rFonts w:eastAsia="Noto Serif CJK SC" w:cs="Lohit Devanagari"/>
+          <w:b/>
+          <w:bCs/>
+          <w:color w:val="auto"/>
+          <w:kern w:val="2"/>
+          <w:sz w:val="32"/>
+          <w:szCs w:val="32"/>
+          <w:lang w:val="en-NG" w:eastAsia="zh-CN" w:bidi="hi-IN"/>
+        </w:rPr>
+        <w:t xml:space="preserve"> 76500747.34652285</w:t>
+      </w:r>
     </w:p>
     <w:p>
       <w:pPr>
@@ -1748,6 +1750,19 @@
         <w:tab/>
         <w:t>Validation rmse:</w:t>
       </w:r>
+      <w:r>
+        <w:rPr>
+          <w:rFonts w:eastAsia="Noto Serif CJK SC" w:cs="Lohit Devanagari"/>
+          <w:b/>
+          <w:bCs/>
+          <w:color w:val="auto"/>
+          <w:kern w:val="2"/>
+          <w:sz w:val="32"/>
+          <w:szCs w:val="32"/>
+          <w:lang w:val="en-NG" w:eastAsia="zh-CN" w:bidi="hi-IN"/>
+        </w:rPr>
+        <w:t xml:space="preserve"> 6951859845.2142105</w:t>
+      </w:r>
     </w:p>
     <w:p>
       <w:pPr>
@@ -1765,10 +1780,12 @@
       </w:pPr>
       <w:r>
         <w:rPr>
-          <w:b/>
-          <w:bCs/>
-          <w:sz w:val="32"/>
-          <w:szCs w:val="32"/>
+          <w:rFonts w:eastAsia="Noto Serif CJK SC" w:cs="Lohit Devanagari"/>
+          <w:color w:val="auto"/>
+          <w:kern w:val="2"/>
+          <w:sz w:val="24"/>
+          <w:szCs w:val="24"/>
+          <w:lang w:val="en-NG" w:eastAsia="zh-CN" w:bidi="hi-IN"/>
         </w:rPr>
       </w:r>
     </w:p>
@@ -1837,6 +1854,19 @@
           <w:lang w:val="en-NG" w:eastAsia="zh-CN" w:bidi="hi-IN"/>
         </w:rPr>
         <w:t>Train rmse:</w:t>
+      </w:r>
+      <w:r>
+        <w:rPr>
+          <w:rFonts w:eastAsia="Noto Serif CJK SC" w:cs="Lohit Devanagari"/>
+          <w:b/>
+          <w:bCs/>
+          <w:color w:val="auto"/>
+          <w:kern w:val="2"/>
+          <w:sz w:val="32"/>
+          <w:szCs w:val="32"/>
+          <w:lang w:val="en-NG" w:eastAsia="zh-CN" w:bidi="hi-IN"/>
+        </w:rPr>
+        <w:t xml:space="preserve"> 1229562771.0914953</w:t>
       </w:r>
     </w:p>
     <w:p>
@@ -1866,6 +1896,19 @@
         <w:tab/>
         <w:t>Test rmse:</w:t>
       </w:r>
+      <w:r>
+        <w:rPr>
+          <w:rFonts w:eastAsia="Noto Serif CJK SC" w:cs="Lohit Devanagari"/>
+          <w:b/>
+          <w:bCs/>
+          <w:color w:val="auto"/>
+          <w:kern w:val="2"/>
+          <w:sz w:val="32"/>
+          <w:szCs w:val="32"/>
+          <w:lang w:val="en-NG" w:eastAsia="zh-CN" w:bidi="hi-IN"/>
+        </w:rPr>
+        <w:t xml:space="preserve"> 68498465.92047666</w:t>
+      </w:r>
     </w:p>
     <w:p>
       <w:pPr>
@@ -1894,6 +1937,19 @@
         <w:tab/>
         <w:t>Validation rmse:</w:t>
       </w:r>
+      <w:r>
+        <w:rPr>
+          <w:rFonts w:eastAsia="Noto Serif CJK SC" w:cs="Lohit Devanagari"/>
+          <w:b/>
+          <w:bCs/>
+          <w:color w:val="auto"/>
+          <w:kern w:val="2"/>
+          <w:sz w:val="32"/>
+          <w:szCs w:val="32"/>
+          <w:lang w:val="en-NG" w:eastAsia="zh-CN" w:bidi="hi-IN"/>
+        </w:rPr>
+        <w:t xml:space="preserve"> 6951550214.118547</w:t>
+      </w:r>
     </w:p>
     <w:p>
       <w:pPr>
@@ -1911,10 +1967,12 @@
       </w:pPr>
       <w:r>
         <w:rPr>
-          <w:b/>
-          <w:bCs/>
-          <w:sz w:val="32"/>
-          <w:szCs w:val="32"/>
+          <w:rFonts w:eastAsia="Noto Serif CJK SC" w:cs="Lohit Devanagari"/>
+          <w:color w:val="auto"/>
+          <w:kern w:val="2"/>
+          <w:sz w:val="24"/>
+          <w:szCs w:val="24"/>
+          <w:lang w:val="en-NG" w:eastAsia="zh-CN" w:bidi="hi-IN"/>
         </w:rPr>
       </w:r>
     </w:p>
@@ -1983,6 +2041,19 @@
           <w:lang w:val="en-NG" w:eastAsia="zh-CN" w:bidi="hi-IN"/>
         </w:rPr>
         <w:t>Train rmse:</w:t>
+      </w:r>
+      <w:r>
+        <w:rPr>
+          <w:rFonts w:eastAsia="Noto Serif CJK SC" w:cs="Lohit Devanagari"/>
+          <w:b/>
+          <w:bCs/>
+          <w:color w:val="auto"/>
+          <w:kern w:val="2"/>
+          <w:sz w:val="32"/>
+          <w:szCs w:val="32"/>
+          <w:lang w:val="en-NG" w:eastAsia="zh-CN" w:bidi="hi-IN"/>
+        </w:rPr>
+        <w:t xml:space="preserve"> 1013096329.3713635</w:t>
       </w:r>
     </w:p>
     <w:p>
@@ -2012,6 +2083,19 @@
         <w:tab/>
         <w:t>Test rmse:</w:t>
       </w:r>
+      <w:r>
+        <w:rPr>
+          <w:rFonts w:eastAsia="Noto Serif CJK SC" w:cs="Lohit Devanagari"/>
+          <w:b/>
+          <w:bCs/>
+          <w:color w:val="auto"/>
+          <w:kern w:val="2"/>
+          <w:sz w:val="32"/>
+          <w:szCs w:val="32"/>
+          <w:lang w:val="en-NG" w:eastAsia="zh-CN" w:bidi="hi-IN"/>
+        </w:rPr>
+        <w:t xml:space="preserve"> 34669730.316305675</w:t>
+      </w:r>
     </w:p>
     <w:p>
       <w:pPr>
@@ -2040,6 +2124,76 @@
         <w:tab/>
         <w:t>Validation rmse:</w:t>
       </w:r>
+      <w:r>
+        <w:rPr>
+          <w:rFonts w:eastAsia="Noto Serif CJK SC" w:cs="Lohit Devanagari"/>
+          <w:b/>
+          <w:bCs/>
+          <w:color w:val="auto"/>
+          <w:kern w:val="2"/>
+          <w:sz w:val="32"/>
+          <w:szCs w:val="32"/>
+          <w:lang w:val="en-NG" w:eastAsia="zh-CN" w:bidi="hi-IN"/>
+        </w:rPr>
+        <w:t xml:space="preserve"> 6953357277.26849</w:t>
+      </w:r>
+    </w:p>
+    <w:p>
+      <w:pPr>
+        <w:pStyle w:val="Normal"/>
+        <w:bidi w:val="0"/>
+        <w:jc w:val="left"/>
+        <w:rPr>
+          <w:b/>
+          <w:b/>
+          <w:bCs/>
+          <w:sz w:val="32"/>
+          <w:szCs w:val="32"/>
+        </w:rPr>
+      </w:pPr>
+      <w:r>
+        <w:rPr/>
+      </w:r>
+    </w:p>
+    <w:p>
+      <w:pPr>
+        <w:pStyle w:val="Normal"/>
+        <w:bidi w:val="0"/>
+        <w:jc w:val="left"/>
+        <w:rPr>
+          <w:b/>
+          <w:b/>
+          <w:bCs/>
+          <w:sz w:val="32"/>
+          <w:szCs w:val="32"/>
+        </w:rPr>
+      </w:pPr>
+      <w:r>
+        <w:rPr>
+          <w:rFonts w:eastAsia="Noto Serif CJK SC" w:cs="Lohit Devanagari"/>
+          <w:b/>
+          <w:bCs/>
+          <w:color w:val="auto"/>
+          <w:kern w:val="2"/>
+          <w:sz w:val="32"/>
+          <w:szCs w:val="32"/>
+          <w:lang w:val="en-NG" w:eastAsia="zh-CN" w:bidi="hi-IN"/>
+        </w:rPr>
+        <w:t xml:space="preserve">Finally Thought: </w:t>
+      </w:r>
+      <w:r>
+        <w:rPr>
+          <w:rFonts w:eastAsia="Noto Serif CJK SC" w:cs="Lohit Devanagari"/>
+          <w:b w:val="false"/>
+          <w:bCs w:val="false"/>
+          <w:color w:val="auto"/>
+          <w:kern w:val="2"/>
+          <w:sz w:val="24"/>
+          <w:szCs w:val="24"/>
+          <w:lang w:val="en-NG" w:eastAsia="zh-CN" w:bidi="hi-IN"/>
+        </w:rPr>
+        <w:t>From the test results so far, the model that had a high performance on all the datasets is the lasso algorithm.</w:t>
+      </w:r>
     </w:p>
     <w:p>
       <w:pPr>
@@ -2056,135 +2210,7 @@
         </w:rPr>
       </w:pPr>
       <w:r>
-        <w:rPr>
-          <w:b/>
-          <w:bCs/>
-          <w:sz w:val="32"/>
-          <w:szCs w:val="32"/>
-        </w:rPr>
-      </w:r>
-    </w:p>
-    <w:p>
-      <w:pPr>
-        <w:pStyle w:val="Normal"/>
-        <w:bidi w:val="0"/>
-        <w:jc w:val="left"/>
-        <w:rPr>
-          <w:b/>
-          <w:b/>
-          <w:bCs/>
-          <w:sz w:val="32"/>
-          <w:szCs w:val="32"/>
-        </w:rPr>
-      </w:pPr>
-      <w:r>
-        <w:rPr>
-          <w:rFonts w:eastAsia="Noto Serif CJK SC" w:cs="Lohit Devanagari"/>
-          <w:b/>
-          <w:bCs/>
-          <w:color w:val="auto"/>
-          <w:kern w:val="2"/>
-          <w:sz w:val="32"/>
-          <w:szCs w:val="32"/>
-          <w:lang w:val="en-NG" w:eastAsia="zh-CN" w:bidi="hi-IN"/>
-        </w:rPr>
-        <w:t>SVR Model</w:t>
-      </w:r>
-    </w:p>
-    <w:p>
-      <w:pPr>
-        <w:pStyle w:val="Normal"/>
-        <w:bidi w:val="0"/>
-        <w:jc w:val="left"/>
-        <w:rPr>
-          <w:b/>
-          <w:b/>
-          <w:bCs/>
-          <w:sz w:val="32"/>
-          <w:szCs w:val="32"/>
-        </w:rPr>
-      </w:pPr>
-      <w:r>
-        <w:rPr>
-          <w:rFonts w:eastAsia="Noto Serif CJK SC" w:cs="Lohit Devanagari"/>
-          <w:b/>
-          <w:bCs/>
-          <w:color w:val="auto"/>
-          <w:kern w:val="2"/>
-          <w:sz w:val="32"/>
-          <w:szCs w:val="32"/>
-          <w:lang w:val="en-NG" w:eastAsia="zh-CN" w:bidi="hi-IN"/>
-        </w:rPr>
-        <w:tab/>
-      </w:r>
-      <w:r>
-        <w:rPr>
-          <w:rFonts w:eastAsia="Noto Serif CJK SC" w:cs="Lohit Devanagari"/>
-          <w:b/>
-          <w:bCs/>
-          <w:color w:val="auto"/>
-          <w:kern w:val="2"/>
-          <w:sz w:val="24"/>
-          <w:szCs w:val="24"/>
-          <w:lang w:val="en-NG" w:eastAsia="zh-CN" w:bidi="hi-IN"/>
-        </w:rPr>
-        <w:t>Train rmse:</w:t>
-      </w:r>
-    </w:p>
-    <w:p>
-      <w:pPr>
-        <w:pStyle w:val="Normal"/>
-        <w:bidi w:val="0"/>
-        <w:jc w:val="left"/>
-        <w:rPr>
-          <w:b/>
-          <w:b/>
-          <w:bCs/>
-          <w:sz w:val="32"/>
-          <w:szCs w:val="32"/>
-        </w:rPr>
-      </w:pPr>
-      <w:r>
-        <w:rPr>
-          <w:rFonts w:eastAsia="Noto Serif CJK SC" w:cs="Lohit Devanagari"/>
-          <w:b/>
-          <w:bCs/>
-          <w:color w:val="auto"/>
-          <w:kern w:val="2"/>
-          <w:sz w:val="24"/>
-          <w:szCs w:val="24"/>
-          <w:lang w:val="en-NG" w:eastAsia="zh-CN" w:bidi="hi-IN"/>
-        </w:rPr>
-        <w:tab/>
-        <w:t>Test rmse:</w:t>
-      </w:r>
-    </w:p>
-    <w:p>
-      <w:pPr>
-        <w:pStyle w:val="Normal"/>
-        <w:bidi w:val="0"/>
-        <w:jc w:val="left"/>
-        <w:rPr>
-          <w:b/>
-          <w:b/>
-          <w:bCs/>
-          <w:sz w:val="32"/>
-          <w:szCs w:val="32"/>
-        </w:rPr>
-      </w:pPr>
-      <w:r>
-        <w:rPr>
-          <w:rFonts w:eastAsia="Noto Serif CJK SC" w:cs="Lohit Devanagari"/>
-          <w:b/>
-          <w:bCs/>
-          <w:color w:val="auto"/>
-          <w:kern w:val="2"/>
-          <w:sz w:val="24"/>
-          <w:szCs w:val="24"/>
-          <w:lang w:val="en-NG" w:eastAsia="zh-CN" w:bidi="hi-IN"/>
-        </w:rPr>
-        <w:tab/>
-        <w:t>Validation rmse:</w:t>
+        <w:rPr/>
       </w:r>
     </w:p>
     <w:p>
@@ -2203,10 +2229,12 @@
       </w:pPr>
       <w:r>
         <w:rPr>
-          <w:b/>
-          <w:bCs/>
-          <w:sz w:val="32"/>
-          <w:szCs w:val="32"/>
+          <w:rFonts w:eastAsia="Noto Serif CJK SC" w:cs="Lohit Devanagari"/>
+          <w:color w:val="auto"/>
+          <w:kern w:val="2"/>
+          <w:sz w:val="24"/>
+          <w:szCs w:val="24"/>
+          <w:lang w:val="en-NG" w:eastAsia="zh-CN" w:bidi="hi-IN"/>
         </w:rPr>
       </w:r>
     </w:p>
@@ -2228,12 +2256,7 @@
         </w:rPr>
       </w:pPr>
       <w:r>
-        <w:rPr>
-          <w:b/>
-          <w:bCs/>
-          <w:sz w:val="28"/>
-          <w:szCs w:val="28"/>
-        </w:rPr>
+        <w:rPr/>
       </w:r>
     </w:p>
     <w:sectPr>

</xml_diff>